<commit_message>
Started creating relevent header files
</commit_message>
<xml_diff>
--- a/Documentation/DRAFT Software Interface Control Document.docx
+++ b/Documentation/DRAFT Software Interface Control Document.docx
@@ -20,15 +20,7 @@
     </w:p>
     <w:p>
       <w:r>
-        <w:t xml:space="preserve">This document outlines the internal software interfaces within the </w:t>
-      </w:r>
-      <w:proofErr w:type="spellStart"/>
-      <w:r>
-        <w:t>Strelka</w:t>
-      </w:r>
-      <w:proofErr w:type="spellEnd"/>
-      <w:r>
-        <w:t xml:space="preserve"> PCB environment. These interfaces are separated into two sections being the communication between the host processor and power distribution processor and the communication between the host processor and the ground station over a 915MHz RF link. </w:t>
+        <w:t xml:space="preserve">This document outlines the internal software interfaces within the Strelka PCB environment. These interfaces are separated into two sections being the communication between the host processor and power distribution processor and the communication between the host processor and the ground station over a 915MHz RF link. </w:t>
       </w:r>
     </w:p>
     <w:p/>
@@ -37,7 +29,13 @@
         <w:pStyle w:val="Heading1"/>
       </w:pPr>
       <w:r>
-        <w:t>SPI control interface [rename]:</w:t>
+        <w:t>Actuator</w:t>
+      </w:r>
+      <w:r>
+        <w:t xml:space="preserve"> control interface</w:t>
+      </w:r>
+      <w:r>
+        <w:t>:</w:t>
       </w:r>
     </w:p>
     <w:p>
@@ -266,6 +264,11 @@
       </w:r>
       <w:r>
         <w:t xml:space="preserve"> the positions of the 4 servos. </w:t>
+      </w:r>
+    </w:p>
+    <w:p>
+      <w:r>
+        <w:t>Sent from master:</w:t>
       </w:r>
     </w:p>
     <w:tbl>
@@ -348,13 +351,7 @@
           </w:tcPr>
           <w:p>
             <w:r>
-              <w:t xml:space="preserve">Servo </w:t>
-            </w:r>
-            <w:r>
-              <w:t>3</w:t>
-            </w:r>
-            <w:r>
-              <w:t xml:space="preserve"> position</w:t>
+              <w:t>Servo 3 position</w:t>
             </w:r>
           </w:p>
         </w:tc>
@@ -577,6 +574,233 @@
         <w:tc>
           <w:tcPr>
             <w:tcW w:w="992" w:type="dxa"/>
+          </w:tcPr>
+          <w:p>
+            <w:r>
+              <w:t>-</w:t>
+            </w:r>
+          </w:p>
+        </w:tc>
+        <w:tc>
+          <w:tcPr>
+            <w:tcW w:w="1135" w:type="dxa"/>
+          </w:tcPr>
+          <w:p>
+            <w:r>
+              <w:t>-</w:t>
+            </w:r>
+          </w:p>
+        </w:tc>
+      </w:tr>
+    </w:tbl>
+    <w:p/>
+    <w:p>
+      <w:r>
+        <w:t>Received from slave:</w:t>
+      </w:r>
+    </w:p>
+    <w:tbl>
+      <w:tblPr>
+        <w:tblStyle w:val="TableGrid"/>
+        <w:tblW w:w="4820" w:type="dxa"/>
+        <w:tblInd w:w="-5" w:type="dxa"/>
+        <w:tblLook w:val="04A0" w:firstRow="1" w:lastRow="0" w:firstColumn="1" w:lastColumn="0" w:noHBand="0" w:noVBand="1"/>
+      </w:tblPr>
+      <w:tblGrid>
+        <w:gridCol w:w="1275"/>
+        <w:gridCol w:w="1276"/>
+        <w:gridCol w:w="1134"/>
+        <w:gridCol w:w="1135"/>
+      </w:tblGrid>
+      <w:tr>
+        <w:tc>
+          <w:tcPr>
+            <w:tcW w:w="1275" w:type="dxa"/>
+          </w:tcPr>
+          <w:p>
+            <w:pPr>
+              <w:rPr>
+                <w:b/>
+                <w:bCs/>
+              </w:rPr>
+            </w:pPr>
+            <w:r>
+              <w:rPr>
+                <w:b/>
+                <w:bCs/>
+              </w:rPr>
+              <w:t>Set s</w:t>
+            </w:r>
+            <w:r>
+              <w:rPr>
+                <w:b/>
+                <w:bCs/>
+              </w:rPr>
+              <w:t>ervo positions</w:t>
+            </w:r>
+            <w:r>
+              <w:rPr>
+                <w:b/>
+                <w:bCs/>
+              </w:rPr>
+              <w:t xml:space="preserve"> response</w:t>
+            </w:r>
+          </w:p>
+        </w:tc>
+        <w:tc>
+          <w:tcPr>
+            <w:tcW w:w="1276" w:type="dxa"/>
+          </w:tcPr>
+          <w:p>
+            <w:r>
+              <w:t>Identifier</w:t>
+            </w:r>
+          </w:p>
+        </w:tc>
+        <w:tc>
+          <w:tcPr>
+            <w:tcW w:w="1134" w:type="dxa"/>
+          </w:tcPr>
+          <w:p>
+            <w:r>
+              <w:t>Actuator c</w:t>
+            </w:r>
+            <w:r>
+              <w:t>ontrol</w:t>
+            </w:r>
+            <w:r>
+              <w:t xml:space="preserve"> s</w:t>
+            </w:r>
+            <w:r>
+              <w:t>tate</w:t>
+            </w:r>
+            <w:r>
+              <w:t xml:space="preserve"> </w:t>
+            </w:r>
+            <w:r>
+              <w:t>TypeDef</w:t>
+            </w:r>
+          </w:p>
+        </w:tc>
+        <w:tc>
+          <w:tcPr>
+            <w:tcW w:w="1135" w:type="dxa"/>
+          </w:tcPr>
+          <w:p>
+            <w:r>
+              <w:t>CRC32</w:t>
+            </w:r>
+          </w:p>
+        </w:tc>
+      </w:tr>
+      <w:tr>
+        <w:tc>
+          <w:tcPr>
+            <w:tcW w:w="1275" w:type="dxa"/>
+          </w:tcPr>
+          <w:p>
+            <w:r>
+              <w:t>Data type</w:t>
+            </w:r>
+          </w:p>
+        </w:tc>
+        <w:tc>
+          <w:tcPr>
+            <w:tcW w:w="1276" w:type="dxa"/>
+          </w:tcPr>
+          <w:p>
+            <w:r>
+              <w:t>uint8_t</w:t>
+            </w:r>
+          </w:p>
+        </w:tc>
+        <w:tc>
+          <w:tcPr>
+            <w:tcW w:w="1134" w:type="dxa"/>
+          </w:tcPr>
+          <w:p>
+            <w:r>
+              <w:t>uint32_t</w:t>
+            </w:r>
+          </w:p>
+        </w:tc>
+        <w:tc>
+          <w:tcPr>
+            <w:tcW w:w="1135" w:type="dxa"/>
+          </w:tcPr>
+          <w:p>
+            <w:r>
+              <w:t>uint32_t</w:t>
+            </w:r>
+          </w:p>
+        </w:tc>
+      </w:tr>
+      <w:tr>
+        <w:tc>
+          <w:tcPr>
+            <w:tcW w:w="1275" w:type="dxa"/>
+          </w:tcPr>
+          <w:p>
+            <w:r>
+              <w:t>Length (bytes)</w:t>
+            </w:r>
+          </w:p>
+        </w:tc>
+        <w:tc>
+          <w:tcPr>
+            <w:tcW w:w="1276" w:type="dxa"/>
+          </w:tcPr>
+          <w:p>
+            <w:r>
+              <w:t>1</w:t>
+            </w:r>
+          </w:p>
+        </w:tc>
+        <w:tc>
+          <w:tcPr>
+            <w:tcW w:w="1134" w:type="dxa"/>
+          </w:tcPr>
+          <w:p>
+            <w:r>
+              <w:t>1</w:t>
+            </w:r>
+          </w:p>
+        </w:tc>
+        <w:tc>
+          <w:tcPr>
+            <w:tcW w:w="1135" w:type="dxa"/>
+          </w:tcPr>
+          <w:p>
+            <w:r>
+              <w:t>4</w:t>
+            </w:r>
+          </w:p>
+        </w:tc>
+      </w:tr>
+      <w:tr>
+        <w:tc>
+          <w:tcPr>
+            <w:tcW w:w="1275" w:type="dxa"/>
+          </w:tcPr>
+          <w:p>
+            <w:r>
+              <w:t>Value</w:t>
+            </w:r>
+          </w:p>
+        </w:tc>
+        <w:tc>
+          <w:tcPr>
+            <w:tcW w:w="1276" w:type="dxa"/>
+          </w:tcPr>
+          <w:p>
+            <w:r>
+              <w:t>0x44</w:t>
+            </w:r>
+          </w:p>
+        </w:tc>
+        <w:tc>
+          <w:tcPr>
+            <w:tcW w:w="1134" w:type="dxa"/>
           </w:tcPr>
           <w:p>
             <w:r>
@@ -893,7 +1117,6 @@
           <w:b/>
           <w:bCs/>
         </w:rPr>
-        <w:lastRenderedPageBreak/>
         <w:t xml:space="preserve">Set </w:t>
       </w:r>
       <w:r>
@@ -949,14 +1172,7 @@
                 <w:b/>
                 <w:bCs/>
               </w:rPr>
-              <w:t xml:space="preserve">DC motor </w:t>
-            </w:r>
-            <w:r>
-              <w:rPr>
-                <w:b/>
-                <w:bCs/>
-              </w:rPr>
-              <w:t>rate</w:t>
+              <w:t>DC motor rate</w:t>
             </w:r>
           </w:p>
         </w:tc>
@@ -1253,13 +1469,8 @@
           </w:tcPr>
           <w:p>
             <w:r>
-              <w:t xml:space="preserve">Motor 1 </w:t>
-            </w:r>
-            <w:proofErr w:type="spellStart"/>
-            <w:r>
-              <w:t>Kp</w:t>
-            </w:r>
-            <w:proofErr w:type="spellEnd"/>
+              <w:t>Motor 1 Kp</w:t>
+            </w:r>
           </w:p>
         </w:tc>
         <w:tc>
@@ -1278,13 +1489,8 @@
           </w:tcPr>
           <w:p>
             <w:r>
-              <w:t xml:space="preserve">Motor 1 </w:t>
-            </w:r>
-            <w:proofErr w:type="spellStart"/>
-            <w:r>
-              <w:t>Kd</w:t>
-            </w:r>
-            <w:proofErr w:type="spellEnd"/>
+              <w:t>Motor 1 Kd</w:t>
+            </w:r>
           </w:p>
         </w:tc>
         <w:tc>
@@ -1293,13 +1499,8 @@
           </w:tcPr>
           <w:p>
             <w:r>
-              <w:t xml:space="preserve">Motor 2 </w:t>
-            </w:r>
-            <w:proofErr w:type="spellStart"/>
-            <w:r>
-              <w:t>Kp</w:t>
-            </w:r>
-            <w:proofErr w:type="spellEnd"/>
+              <w:t>Motor 2 Kp</w:t>
+            </w:r>
           </w:p>
         </w:tc>
         <w:tc>
@@ -1318,13 +1519,8 @@
           </w:tcPr>
           <w:p>
             <w:r>
-              <w:t xml:space="preserve">Motor 2 </w:t>
-            </w:r>
-            <w:proofErr w:type="spellStart"/>
-            <w:r>
-              <w:t>Kd</w:t>
-            </w:r>
-            <w:proofErr w:type="spellEnd"/>
+              <w:t>Motor 2 Kd</w:t>
+            </w:r>
           </w:p>
         </w:tc>
         <w:tc>
@@ -1368,10 +1564,7 @@
               <w:t>u</w:t>
             </w:r>
             <w:r>
-              <w:t>int</w:t>
-            </w:r>
-            <w:r>
-              <w:t>16_t</w:t>
+              <w:t>int16_t</w:t>
             </w:r>
           </w:p>
         </w:tc>
@@ -1828,6 +2021,7 @@
                 <w:b/>
                 <w:bCs/>
               </w:rPr>
+              <w:lastRenderedPageBreak/>
               <w:t>Request DC motor positions</w:t>
             </w:r>
           </w:p>
@@ -2050,21 +2244,7 @@
           <w:b/>
           <w:bCs/>
         </w:rPr>
-        <w:t xml:space="preserve">Request DC motor </w:t>
-      </w:r>
-      <w:r>
-        <w:rPr>
-          <w:b/>
-          <w:bCs/>
-        </w:rPr>
-        <w:t>rates</w:t>
-      </w:r>
-      <w:r>
-        <w:rPr>
-          <w:b/>
-          <w:bCs/>
-        </w:rPr>
-        <w:t>:</w:t>
+        <w:t>Request DC motor rates:</w:t>
       </w:r>
     </w:p>
     <w:p>
@@ -2164,7 +2344,6 @@
           </w:tcPr>
           <w:p>
             <w:r>
-              <w:lastRenderedPageBreak/>
               <w:t>Length (bytes)</w:t>
             </w:r>
           </w:p>
@@ -2555,14 +2734,7 @@
                 <w:b/>
                 <w:bCs/>
               </w:rPr>
-              <w:t>tepper m</w:t>
-            </w:r>
-            <w:r>
-              <w:rPr>
-                <w:b/>
-                <w:bCs/>
-              </w:rPr>
-              <w:t>otor position</w:t>
+              <w:t>tepper motor position</w:t>
             </w:r>
           </w:p>
         </w:tc>
@@ -2811,14 +2983,7 @@
                 <w:b/>
                 <w:bCs/>
               </w:rPr>
-              <w:t xml:space="preserve">tepper motor </w:t>
-            </w:r>
-            <w:r>
-              <w:rPr>
-                <w:b/>
-                <w:bCs/>
-              </w:rPr>
-              <w:t>rate</w:t>
+              <w:t>tepper motor rate</w:t>
             </w:r>
           </w:p>
         </w:tc>
@@ -2993,18 +3158,12 @@
           <w:b/>
           <w:bCs/>
         </w:rPr>
-        <w:t>Request</w:t>
-      </w:r>
-      <w:r>
-        <w:rPr>
-          <w:b/>
-          <w:bCs/>
-        </w:rPr>
-        <w:t xml:space="preserve"> stepper motor rate:</w:t>
+        <w:t>Request stepper motor rate:</w:t>
       </w:r>
     </w:p>
     <w:p>
       <w:r>
+        <w:lastRenderedPageBreak/>
         <w:t>Requests</w:t>
       </w:r>
       <w:r>
@@ -3050,14 +3209,7 @@
                 <w:b/>
                 <w:bCs/>
               </w:rPr>
-              <w:t>Request</w:t>
-            </w:r>
-            <w:r>
-              <w:rPr>
-                <w:b/>
-                <w:bCs/>
-              </w:rPr>
-              <w:t xml:space="preserve"> stepper motor rate</w:t>
+              <w:t>Request stepper motor rate</w:t>
             </w:r>
           </w:p>
         </w:tc>
@@ -3262,7 +3414,6 @@
           </w:tcPr>
           <w:p>
             <w:r>
-              <w:lastRenderedPageBreak/>
               <w:t>Data type</w:t>
             </w:r>
           </w:p>
@@ -3839,6 +3990,7 @@
   <w:style w:type="character" w:default="1" w:styleId="DefaultParagraphFont">
     <w:name w:val="Default Paragraph Font"/>
     <w:uiPriority w:val="1"/>
+    <w:semiHidden/>
     <w:unhideWhenUsed/>
   </w:style>
   <w:style w:type="table" w:default="1" w:styleId="TableNormal">

</xml_diff>

<commit_message>
Added working SPI comms test
</commit_message>
<xml_diff>
--- a/Documentation/DRAFT Software Interface Control Document.docx
+++ b/Documentation/DRAFT Software Interface Control Document.docx
@@ -20,7 +20,15 @@
     </w:p>
     <w:p>
       <w:r>
-        <w:t xml:space="preserve">This document outlines the internal software interfaces within the Strelka PCB environment. These interfaces are separated into two sections being the communication between the host processor and power distribution processor and the communication between the host processor and the ground station over a 915MHz RF link. </w:t>
+        <w:t xml:space="preserve">This document outlines the internal software interfaces within the </w:t>
+      </w:r>
+      <w:proofErr w:type="spellStart"/>
+      <w:r>
+        <w:t>Strelka</w:t>
+      </w:r>
+      <w:proofErr w:type="spellEnd"/>
+      <w:r>
+        <w:t xml:space="preserve"> PCB environment. These interfaces are separated into two sections being the communication between the host processor and power distribution processor and the communication between the host processor and the ground station over a 915MHz RF link. </w:t>
       </w:r>
     </w:p>
     <w:p/>
@@ -403,17 +411,79 @@
           </w:tcPr>
           <w:p>
             <w:r>
+              <w:t>uint8_t</w:t>
+            </w:r>
+          </w:p>
+        </w:tc>
+        <w:tc>
+          <w:tcPr>
+            <w:tcW w:w="1134" w:type="dxa"/>
+          </w:tcPr>
+          <w:p>
+            <w:r>
+              <w:t>uint8_t</w:t>
+            </w:r>
+          </w:p>
+        </w:tc>
+        <w:tc>
+          <w:tcPr>
+            <w:tcW w:w="1134" w:type="dxa"/>
+          </w:tcPr>
+          <w:p>
+            <w:r>
+              <w:t>uint8_t</w:t>
+            </w:r>
+          </w:p>
+        </w:tc>
+        <w:tc>
+          <w:tcPr>
+            <w:tcW w:w="992" w:type="dxa"/>
+          </w:tcPr>
+          <w:p>
+            <w:r>
+              <w:t>uint8_t</w:t>
+            </w:r>
+          </w:p>
+        </w:tc>
+        <w:tc>
+          <w:tcPr>
+            <w:tcW w:w="1135" w:type="dxa"/>
+          </w:tcPr>
+          <w:p>
+            <w:r>
               <w:t>uint32_t</w:t>
             </w:r>
           </w:p>
         </w:tc>
+      </w:tr>
+      <w:tr>
+        <w:tc>
+          <w:tcPr>
+            <w:tcW w:w="1275" w:type="dxa"/>
+          </w:tcPr>
+          <w:p>
+            <w:r>
+              <w:t>Length (bytes)</w:t>
+            </w:r>
+          </w:p>
+        </w:tc>
+        <w:tc>
+          <w:tcPr>
+            <w:tcW w:w="1276" w:type="dxa"/>
+          </w:tcPr>
+          <w:p>
+            <w:r>
+              <w:t>1</w:t>
+            </w:r>
+          </w:p>
+        </w:tc>
         <w:tc>
           <w:tcPr>
             <w:tcW w:w="1134" w:type="dxa"/>
           </w:tcPr>
           <w:p>
             <w:r>
-              <w:t>uint32_t</w:t>
+              <w:t>1</w:t>
             </w:r>
           </w:p>
         </w:tc>
@@ -423,7 +493,17 @@
           </w:tcPr>
           <w:p>
             <w:r>
-              <w:t>uint32_t</w:t>
+              <w:t>1</w:t>
+            </w:r>
+          </w:p>
+        </w:tc>
+        <w:tc>
+          <w:tcPr>
+            <w:tcW w:w="1134" w:type="dxa"/>
+          </w:tcPr>
+          <w:p>
+            <w:r>
+              <w:t>1</w:t>
             </w:r>
           </w:p>
         </w:tc>
@@ -433,79 +513,7 @@
           </w:tcPr>
           <w:p>
             <w:r>
-              <w:t>uint32_t</w:t>
-            </w:r>
-          </w:p>
-        </w:tc>
-        <w:tc>
-          <w:tcPr>
-            <w:tcW w:w="1135" w:type="dxa"/>
-          </w:tcPr>
-          <w:p>
-            <w:r>
-              <w:t>uint32_t</w:t>
-            </w:r>
-          </w:p>
-        </w:tc>
-      </w:tr>
-      <w:tr>
-        <w:tc>
-          <w:tcPr>
-            <w:tcW w:w="1275" w:type="dxa"/>
-          </w:tcPr>
-          <w:p>
-            <w:r>
-              <w:t>Length (bytes)</w:t>
-            </w:r>
-          </w:p>
-        </w:tc>
-        <w:tc>
-          <w:tcPr>
-            <w:tcW w:w="1276" w:type="dxa"/>
-          </w:tcPr>
-          <w:p>
-            <w:r>
               <w:t>1</w:t>
-            </w:r>
-          </w:p>
-        </w:tc>
-        <w:tc>
-          <w:tcPr>
-            <w:tcW w:w="1134" w:type="dxa"/>
-          </w:tcPr>
-          <w:p>
-            <w:r>
-              <w:t>4</w:t>
-            </w:r>
-          </w:p>
-        </w:tc>
-        <w:tc>
-          <w:tcPr>
-            <w:tcW w:w="1134" w:type="dxa"/>
-          </w:tcPr>
-          <w:p>
-            <w:r>
-              <w:t>4</w:t>
-            </w:r>
-          </w:p>
-        </w:tc>
-        <w:tc>
-          <w:tcPr>
-            <w:tcW w:w="1134" w:type="dxa"/>
-          </w:tcPr>
-          <w:p>
-            <w:r>
-              <w:t>4</w:t>
-            </w:r>
-          </w:p>
-        </w:tc>
-        <w:tc>
-          <w:tcPr>
-            <w:tcW w:w="992" w:type="dxa"/>
-          </w:tcPr>
-          <w:p>
-            <w:r>
-              <w:t>4</w:t>
             </w:r>
           </w:p>
         </w:tc>
@@ -677,9 +685,11 @@
             <w:r>
               <w:t xml:space="preserve"> </w:t>
             </w:r>
+            <w:proofErr w:type="spellStart"/>
             <w:r>
               <w:t>TypeDef</w:t>
             </w:r>
+            <w:proofErr w:type="spellEnd"/>
           </w:p>
         </w:tc>
         <w:tc>
@@ -1067,7 +1077,10 @@
           </w:tcPr>
           <w:p>
             <w:r>
-              <w:t>0x44</w:t>
+              <w:t>0x4</w:t>
+            </w:r>
+            <w:r>
+              <w:t>5</w:t>
             </w:r>
           </w:p>
         </w:tc>
@@ -1469,8 +1482,13 @@
           </w:tcPr>
           <w:p>
             <w:r>
-              <w:t>Motor 1 Kp</w:t>
-            </w:r>
+              <w:t xml:space="preserve">Motor 1 </w:t>
+            </w:r>
+            <w:proofErr w:type="spellStart"/>
+            <w:r>
+              <w:t>Kp</w:t>
+            </w:r>
+            <w:proofErr w:type="spellEnd"/>
           </w:p>
         </w:tc>
         <w:tc>
@@ -1489,8 +1507,13 @@
           </w:tcPr>
           <w:p>
             <w:r>
-              <w:t>Motor 1 Kd</w:t>
-            </w:r>
+              <w:t xml:space="preserve">Motor 1 </w:t>
+            </w:r>
+            <w:proofErr w:type="spellStart"/>
+            <w:r>
+              <w:t>Kd</w:t>
+            </w:r>
+            <w:proofErr w:type="spellEnd"/>
           </w:p>
         </w:tc>
         <w:tc>
@@ -1499,8 +1522,13 @@
           </w:tcPr>
           <w:p>
             <w:r>
-              <w:t>Motor 2 Kp</w:t>
-            </w:r>
+              <w:t xml:space="preserve">Motor 2 </w:t>
+            </w:r>
+            <w:proofErr w:type="spellStart"/>
+            <w:r>
+              <w:t>Kp</w:t>
+            </w:r>
+            <w:proofErr w:type="spellEnd"/>
           </w:p>
         </w:tc>
         <w:tc>
@@ -1519,8 +1547,13 @@
           </w:tcPr>
           <w:p>
             <w:r>
-              <w:t>Motor 2 Kd</w:t>
-            </w:r>
+              <w:t xml:space="preserve">Motor 2 </w:t>
+            </w:r>
+            <w:proofErr w:type="spellStart"/>
+            <w:r>
+              <w:t>Kd</w:t>
+            </w:r>
+            <w:proofErr w:type="spellEnd"/>
           </w:p>
         </w:tc>
         <w:tc>

</xml_diff>

<commit_message>
Setting up gs code
</commit_message>
<xml_diff>
--- a/Documentation/DRAFT Software Interface Control Document.docx
+++ b/Documentation/DRAFT Software Interface Control Document.docx
@@ -1447,7 +1447,10 @@
           </w:tcPr>
           <w:p>
             <w:r>
-              <w:t>0x44</w:t>
+              <w:t>0x4</w:t>
+            </w:r>
+            <w:r>
+              <w:t>6</w:t>
             </w:r>
           </w:p>
         </w:tc>
@@ -1847,7 +1850,10 @@
           </w:tcPr>
           <w:p>
             <w:r>
-              <w:t>0x44</w:t>
+              <w:t>0x4</w:t>
+            </w:r>
+            <w:r>
+              <w:t>7</w:t>
             </w:r>
           </w:p>
         </w:tc>
@@ -2078,7 +2084,10 @@
           </w:tcPr>
           <w:p>
             <w:r>
-              <w:t>0x44</w:t>
+              <w:t>0x4</w:t>
+            </w:r>
+            <w:r>
+              <w:t>8</w:t>
             </w:r>
           </w:p>
         </w:tc>
@@ -2297,7 +2306,10 @@
           </w:tcPr>
           <w:p>
             <w:r>
-              <w:t>0x44</w:t>
+              <w:t>0x4</w:t>
+            </w:r>
+            <w:r>
+              <w:t>9</w:t>
             </w:r>
           </w:p>
         </w:tc>
@@ -2495,7 +2507,10 @@
           </w:tcPr>
           <w:p>
             <w:r>
-              <w:t>0x44</w:t>
+              <w:t>0x</w:t>
+            </w:r>
+            <w:r>
+              <w:t>4A</w:t>
             </w:r>
           </w:p>
         </w:tc>
@@ -2719,7 +2734,10 @@
           </w:tcPr>
           <w:p>
             <w:r>
-              <w:t>0x44</w:t>
+              <w:t>0x4</w:t>
+            </w:r>
+            <w:r>
+              <w:t>B</w:t>
             </w:r>
           </w:p>
         </w:tc>
@@ -2979,7 +2997,10 @@
           </w:tcPr>
           <w:p>
             <w:r>
-              <w:t>0x44</w:t>
+              <w:t>0x4</w:t>
+            </w:r>
+            <w:r>
+              <w:t>C</w:t>
             </w:r>
           </w:p>
         </w:tc>
@@ -3228,7 +3249,10 @@
           </w:tcPr>
           <w:p>
             <w:r>
-              <w:t>0x44</w:t>
+              <w:t>0x4</w:t>
+            </w:r>
+            <w:r>
+              <w:t>D</w:t>
             </w:r>
           </w:p>
         </w:tc>
@@ -3424,7 +3448,10 @@
           </w:tcPr>
           <w:p>
             <w:r>
-              <w:t>0x44</w:t>
+              <w:t>0x4</w:t>
+            </w:r>
+            <w:r>
+              <w:t>E</w:t>
             </w:r>
           </w:p>
         </w:tc>
@@ -3617,7 +3644,10 @@
           </w:tcPr>
           <w:p>
             <w:r>
-              <w:t>0x44</w:t>
+              <w:t>0x4</w:t>
+            </w:r>
+            <w:r>
+              <w:t>E</w:t>
             </w:r>
           </w:p>
         </w:tc>
@@ -3650,10 +3680,7 @@
         <w:pStyle w:val="Heading1"/>
       </w:pPr>
       <w:r>
-        <w:t>Ground station</w:t>
-      </w:r>
-      <w:r>
-        <w:t xml:space="preserve"> control interface:</w:t>
+        <w:t>Ground station control interface:</w:t>
       </w:r>
     </w:p>
     <w:p>
@@ -3841,10 +3868,7 @@
           </w:tcPr>
           <w:p>
             <w:r>
-              <w:t>0x</w:t>
-            </w:r>
-            <w:r>
-              <w:t>01</w:t>
+              <w:t>0x01</w:t>
             </w:r>
           </w:p>
         </w:tc>
@@ -4241,10 +4265,7 @@
           </w:tcPr>
           <w:p>
             <w:r>
-              <w:t>0x0</w:t>
-            </w:r>
-            <w:r>
-              <w:t>2</w:t>
+              <w:t>0x02</w:t>
             </w:r>
           </w:p>
         </w:tc>
@@ -4535,14 +4556,7 @@
           <w:b/>
           <w:bCs/>
         </w:rPr>
-        <w:t>Get battery voltage</w:t>
-      </w:r>
-      <w:r>
-        <w:rPr>
-          <w:b/>
-          <w:bCs/>
-        </w:rPr>
-        <w:t>:</w:t>
+        <w:t>Get battery voltage:</w:t>
       </w:r>
     </w:p>
     <w:p>

</xml_diff>

<commit_message>
Started ground station python
</commit_message>
<xml_diff>
--- a/Documentation/DRAFT Software Interface Control Document.docx
+++ b/Documentation/DRAFT Software Interface Control Document.docx
@@ -20,15 +20,7 @@
     </w:p>
     <w:p>
       <w:r>
-        <w:t xml:space="preserve">This document outlines the internal software interfaces within the </w:t>
-      </w:r>
-      <w:proofErr w:type="spellStart"/>
-      <w:r>
-        <w:t>Strelka</w:t>
-      </w:r>
-      <w:proofErr w:type="spellEnd"/>
-      <w:r>
-        <w:t xml:space="preserve"> PCB environment. These interfaces are separated into two sections being the communication between the host processor and power distribution processor and the communication between the host processor and the ground station over a 915MHz RF link. </w:t>
+        <w:t xml:space="preserve">This document outlines the internal software interfaces within the Strelka PCB environment. These interfaces are separated into two sections being the communication between the host processor and power distribution processor and the communication between the host processor and the ground station over a 915MHz RF link. </w:t>
       </w:r>
     </w:p>
     <w:p/>
@@ -496,10 +488,7 @@
           </w:tcPr>
           <w:p>
             <w:r>
-              <w:t>uint32</w:t>
-            </w:r>
-            <w:r>
-              <w:t>_t</w:t>
+              <w:t>uint32_t</w:t>
             </w:r>
           </w:p>
         </w:tc>
@@ -509,10 +498,7 @@
           </w:tcPr>
           <w:p>
             <w:r>
-              <w:t>uint32</w:t>
-            </w:r>
-            <w:r>
-              <w:t>_t</w:t>
+              <w:t>uint32_t</w:t>
             </w:r>
           </w:p>
         </w:tc>
@@ -522,10 +508,7 @@
           </w:tcPr>
           <w:p>
             <w:r>
-              <w:t>uint32</w:t>
-            </w:r>
-            <w:r>
-              <w:t>_t</w:t>
+              <w:t>uint32_t</w:t>
             </w:r>
           </w:p>
         </w:tc>
@@ -799,11 +782,9 @@
             <w:r>
               <w:t xml:space="preserve"> </w:t>
             </w:r>
-            <w:proofErr w:type="spellStart"/>
             <w:r>
               <w:t>TypeDef</w:t>
             </w:r>
-            <w:proofErr w:type="spellEnd"/>
           </w:p>
         </w:tc>
         <w:tc>
@@ -1597,13 +1578,8 @@
           </w:tcPr>
           <w:p>
             <w:r>
-              <w:t xml:space="preserve">Motor 1 </w:t>
-            </w:r>
-            <w:proofErr w:type="spellStart"/>
-            <w:r>
-              <w:t>Kp</w:t>
-            </w:r>
-            <w:proofErr w:type="spellEnd"/>
+              <w:t>Motor 1 Kp</w:t>
+            </w:r>
           </w:p>
         </w:tc>
         <w:tc>
@@ -1622,13 +1598,8 @@
           </w:tcPr>
           <w:p>
             <w:r>
-              <w:t xml:space="preserve">Motor 1 </w:t>
-            </w:r>
-            <w:proofErr w:type="spellStart"/>
-            <w:r>
-              <w:t>Kd</w:t>
-            </w:r>
-            <w:proofErr w:type="spellEnd"/>
+              <w:t>Motor 1 Kd</w:t>
+            </w:r>
           </w:p>
         </w:tc>
         <w:tc>
@@ -1637,13 +1608,8 @@
           </w:tcPr>
           <w:p>
             <w:r>
-              <w:t xml:space="preserve">Motor 2 </w:t>
-            </w:r>
-            <w:proofErr w:type="spellStart"/>
-            <w:r>
-              <w:t>Kp</w:t>
-            </w:r>
-            <w:proofErr w:type="spellEnd"/>
+              <w:t>Motor 2 Kp</w:t>
+            </w:r>
           </w:p>
         </w:tc>
         <w:tc>
@@ -1662,13 +1628,8 @@
           </w:tcPr>
           <w:p>
             <w:r>
-              <w:t xml:space="preserve">Motor 2 </w:t>
-            </w:r>
-            <w:proofErr w:type="spellStart"/>
-            <w:r>
-              <w:t>Kd</w:t>
-            </w:r>
-            <w:proofErr w:type="spellEnd"/>
+              <w:t>Motor 2 Kd</w:t>
+            </w:r>
           </w:p>
         </w:tc>
         <w:tc>
@@ -3667,6 +3628,1275 @@
           <w:p>
             <w:r>
               <w:t>-</w:t>
+            </w:r>
+          </w:p>
+        </w:tc>
+        <w:tc>
+          <w:tcPr>
+            <w:tcW w:w="1139" w:type="dxa"/>
+          </w:tcPr>
+          <w:p>
+            <w:r>
+              <w:t>-</w:t>
+            </w:r>
+          </w:p>
+        </w:tc>
+      </w:tr>
+    </w:tbl>
+    <w:p/>
+    <w:p/>
+    <w:p>
+      <w:pPr>
+        <w:pStyle w:val="Heading1"/>
+      </w:pPr>
+      <w:r>
+        <w:t>Ground station</w:t>
+      </w:r>
+      <w:r>
+        <w:t xml:space="preserve"> control interface:</w:t>
+      </w:r>
+    </w:p>
+    <w:p>
+      <w:r>
+        <w:t>This interface consists of a RF link between the Strelka PCB</w:t>
+      </w:r>
+      <w:r>
+        <w:t xml:space="preserve"> (slave)</w:t>
+      </w:r>
+      <w:r>
+        <w:t xml:space="preserve"> and the ground station</w:t>
+      </w:r>
+      <w:r>
+        <w:t xml:space="preserve"> (master)</w:t>
+      </w:r>
+      <w:r>
+        <w:t xml:space="preserve">. The radio communication is at 915MHz using LoRa modulation. </w:t>
+      </w:r>
+      <w:r>
+        <w:t xml:space="preserve">Communications are half duplex and always initiated by the ground station. Data will be transmitted back from the Strelka PCB only after a request is made by the ground station. </w:t>
+      </w:r>
+    </w:p>
+    <w:p>
+      <w:pPr>
+        <w:pStyle w:val="Heading2"/>
+      </w:pPr>
+      <w:r>
+        <w:t>Packet types:</w:t>
+      </w:r>
+    </w:p>
+    <w:p>
+      <w:pPr>
+        <w:rPr>
+          <w:b/>
+          <w:bCs/>
+        </w:rPr>
+      </w:pPr>
+      <w:r>
+        <w:rPr>
+          <w:b/>
+          <w:bCs/>
+        </w:rPr>
+        <w:t>Test gimbal:</w:t>
+      </w:r>
+    </w:p>
+    <w:p>
+      <w:r>
+        <w:t>Sent from master:</w:t>
+      </w:r>
+    </w:p>
+    <w:tbl>
+      <w:tblPr>
+        <w:tblStyle w:val="TableGrid"/>
+        <w:tblW w:w="0" w:type="auto"/>
+        <w:tblLook w:val="04A0" w:firstRow="1" w:lastRow="0" w:firstColumn="1" w:lastColumn="0" w:noHBand="0" w:noVBand="1"/>
+      </w:tblPr>
+      <w:tblGrid>
+        <w:gridCol w:w="1502"/>
+        <w:gridCol w:w="1502"/>
+        <w:gridCol w:w="1139"/>
+      </w:tblGrid>
+      <w:tr>
+        <w:trPr>
+          <w:trHeight w:val="646"/>
+        </w:trPr>
+        <w:tc>
+          <w:tcPr>
+            <w:tcW w:w="1502" w:type="dxa"/>
+          </w:tcPr>
+          <w:p>
+            <w:pPr>
+              <w:rPr>
+                <w:b/>
+                <w:bCs/>
+              </w:rPr>
+            </w:pPr>
+            <w:r>
+              <w:rPr>
+                <w:b/>
+                <w:bCs/>
+              </w:rPr>
+              <w:t>Test gimbal</w:t>
+            </w:r>
+          </w:p>
+        </w:tc>
+        <w:tc>
+          <w:tcPr>
+            <w:tcW w:w="1502" w:type="dxa"/>
+          </w:tcPr>
+          <w:p>
+            <w:r>
+              <w:t>Identifier</w:t>
+            </w:r>
+          </w:p>
+        </w:tc>
+        <w:tc>
+          <w:tcPr>
+            <w:tcW w:w="1139" w:type="dxa"/>
+          </w:tcPr>
+          <w:p>
+            <w:r>
+              <w:t>CRC32</w:t>
+            </w:r>
+          </w:p>
+        </w:tc>
+      </w:tr>
+      <w:tr>
+        <w:tc>
+          <w:tcPr>
+            <w:tcW w:w="1502" w:type="dxa"/>
+          </w:tcPr>
+          <w:p>
+            <w:r>
+              <w:t>Data type</w:t>
+            </w:r>
+          </w:p>
+        </w:tc>
+        <w:tc>
+          <w:tcPr>
+            <w:tcW w:w="1502" w:type="dxa"/>
+          </w:tcPr>
+          <w:p>
+            <w:r>
+              <w:t>uint8_t</w:t>
+            </w:r>
+          </w:p>
+        </w:tc>
+        <w:tc>
+          <w:tcPr>
+            <w:tcW w:w="1139" w:type="dxa"/>
+          </w:tcPr>
+          <w:p>
+            <w:r>
+              <w:t>uint32_t</w:t>
+            </w:r>
+          </w:p>
+        </w:tc>
+      </w:tr>
+      <w:tr>
+        <w:tc>
+          <w:tcPr>
+            <w:tcW w:w="1502" w:type="dxa"/>
+          </w:tcPr>
+          <w:p>
+            <w:r>
+              <w:t>Length (bytes)</w:t>
+            </w:r>
+          </w:p>
+        </w:tc>
+        <w:tc>
+          <w:tcPr>
+            <w:tcW w:w="1502" w:type="dxa"/>
+          </w:tcPr>
+          <w:p>
+            <w:r>
+              <w:t>1</w:t>
+            </w:r>
+          </w:p>
+        </w:tc>
+        <w:tc>
+          <w:tcPr>
+            <w:tcW w:w="1139" w:type="dxa"/>
+          </w:tcPr>
+          <w:p>
+            <w:r>
+              <w:t>4</w:t>
+            </w:r>
+          </w:p>
+        </w:tc>
+      </w:tr>
+      <w:tr>
+        <w:tc>
+          <w:tcPr>
+            <w:tcW w:w="1502" w:type="dxa"/>
+          </w:tcPr>
+          <w:p>
+            <w:r>
+              <w:t>Value</w:t>
+            </w:r>
+          </w:p>
+        </w:tc>
+        <w:tc>
+          <w:tcPr>
+            <w:tcW w:w="1502" w:type="dxa"/>
+          </w:tcPr>
+          <w:p>
+            <w:r>
+              <w:t>0x</w:t>
+            </w:r>
+            <w:r>
+              <w:t>01</w:t>
+            </w:r>
+          </w:p>
+        </w:tc>
+        <w:tc>
+          <w:tcPr>
+            <w:tcW w:w="1139" w:type="dxa"/>
+          </w:tcPr>
+          <w:p>
+            <w:r>
+              <w:t>-</w:t>
+            </w:r>
+          </w:p>
+        </w:tc>
+      </w:tr>
+    </w:tbl>
+    <w:p/>
+    <w:p>
+      <w:r>
+        <w:t>Received from slave:</w:t>
+      </w:r>
+    </w:p>
+    <w:tbl>
+      <w:tblPr>
+        <w:tblStyle w:val="TableGrid"/>
+        <w:tblW w:w="0" w:type="auto"/>
+        <w:tblLook w:val="04A0" w:firstRow="1" w:lastRow="0" w:firstColumn="1" w:lastColumn="0" w:noHBand="0" w:noVBand="1"/>
+      </w:tblPr>
+      <w:tblGrid>
+        <w:gridCol w:w="1502"/>
+        <w:gridCol w:w="1502"/>
+        <w:gridCol w:w="1139"/>
+        <w:gridCol w:w="1139"/>
+      </w:tblGrid>
+      <w:tr>
+        <w:trPr>
+          <w:trHeight w:val="646"/>
+        </w:trPr>
+        <w:tc>
+          <w:tcPr>
+            <w:tcW w:w="1502" w:type="dxa"/>
+          </w:tcPr>
+          <w:p>
+            <w:pPr>
+              <w:rPr>
+                <w:b/>
+                <w:bCs/>
+              </w:rPr>
+            </w:pPr>
+            <w:r>
+              <w:rPr>
+                <w:b/>
+                <w:bCs/>
+              </w:rPr>
+              <w:t>Test gimbal</w:t>
+            </w:r>
+          </w:p>
+        </w:tc>
+        <w:tc>
+          <w:tcPr>
+            <w:tcW w:w="1502" w:type="dxa"/>
+          </w:tcPr>
+          <w:p>
+            <w:r>
+              <w:t>Identifier</w:t>
+            </w:r>
+          </w:p>
+        </w:tc>
+        <w:tc>
+          <w:tcPr>
+            <w:tcW w:w="1139" w:type="dxa"/>
+          </w:tcPr>
+          <w:p>
+            <w:r>
+              <w:t>Result</w:t>
+            </w:r>
+          </w:p>
+        </w:tc>
+        <w:tc>
+          <w:tcPr>
+            <w:tcW w:w="1139" w:type="dxa"/>
+          </w:tcPr>
+          <w:p>
+            <w:r>
+              <w:t>CRC32</w:t>
+            </w:r>
+          </w:p>
+        </w:tc>
+      </w:tr>
+      <w:tr>
+        <w:tc>
+          <w:tcPr>
+            <w:tcW w:w="1502" w:type="dxa"/>
+          </w:tcPr>
+          <w:p>
+            <w:r>
+              <w:t>Data type</w:t>
+            </w:r>
+          </w:p>
+        </w:tc>
+        <w:tc>
+          <w:tcPr>
+            <w:tcW w:w="1502" w:type="dxa"/>
+          </w:tcPr>
+          <w:p>
+            <w:r>
+              <w:t>uint8_t</w:t>
+            </w:r>
+          </w:p>
+        </w:tc>
+        <w:tc>
+          <w:tcPr>
+            <w:tcW w:w="1139" w:type="dxa"/>
+          </w:tcPr>
+          <w:p>
+            <w:r>
+              <w:t>uint8_t</w:t>
+            </w:r>
+          </w:p>
+        </w:tc>
+        <w:tc>
+          <w:tcPr>
+            <w:tcW w:w="1139" w:type="dxa"/>
+          </w:tcPr>
+          <w:p>
+            <w:r>
+              <w:t>uint32_t</w:t>
+            </w:r>
+          </w:p>
+        </w:tc>
+      </w:tr>
+      <w:tr>
+        <w:tc>
+          <w:tcPr>
+            <w:tcW w:w="1502" w:type="dxa"/>
+          </w:tcPr>
+          <w:p>
+            <w:r>
+              <w:t>Length (bytes)</w:t>
+            </w:r>
+          </w:p>
+        </w:tc>
+        <w:tc>
+          <w:tcPr>
+            <w:tcW w:w="1502" w:type="dxa"/>
+          </w:tcPr>
+          <w:p>
+            <w:r>
+              <w:t>1</w:t>
+            </w:r>
+          </w:p>
+        </w:tc>
+        <w:tc>
+          <w:tcPr>
+            <w:tcW w:w="1139" w:type="dxa"/>
+          </w:tcPr>
+          <w:p>
+            <w:r>
+              <w:t>1</w:t>
+            </w:r>
+          </w:p>
+        </w:tc>
+        <w:tc>
+          <w:tcPr>
+            <w:tcW w:w="1139" w:type="dxa"/>
+          </w:tcPr>
+          <w:p>
+            <w:r>
+              <w:t>4</w:t>
+            </w:r>
+          </w:p>
+        </w:tc>
+      </w:tr>
+      <w:tr>
+        <w:tc>
+          <w:tcPr>
+            <w:tcW w:w="1502" w:type="dxa"/>
+          </w:tcPr>
+          <w:p>
+            <w:r>
+              <w:t>Value</w:t>
+            </w:r>
+          </w:p>
+        </w:tc>
+        <w:tc>
+          <w:tcPr>
+            <w:tcW w:w="1502" w:type="dxa"/>
+          </w:tcPr>
+          <w:p>
+            <w:r>
+              <w:t>0x01</w:t>
+            </w:r>
+          </w:p>
+        </w:tc>
+        <w:tc>
+          <w:tcPr>
+            <w:tcW w:w="1139" w:type="dxa"/>
+          </w:tcPr>
+          <w:p>
+            <w:r>
+              <w:t>0 or 1</w:t>
+            </w:r>
+          </w:p>
+        </w:tc>
+        <w:tc>
+          <w:tcPr>
+            <w:tcW w:w="1139" w:type="dxa"/>
+          </w:tcPr>
+          <w:p>
+            <w:r>
+              <w:t>-</w:t>
+            </w:r>
+          </w:p>
+        </w:tc>
+      </w:tr>
+    </w:tbl>
+    <w:p/>
+    <w:p>
+      <w:pPr>
+        <w:rPr>
+          <w:b/>
+          <w:bCs/>
+        </w:rPr>
+      </w:pPr>
+    </w:p>
+    <w:p>
+      <w:pPr>
+        <w:rPr>
+          <w:b/>
+          <w:bCs/>
+        </w:rPr>
+      </w:pPr>
+      <w:r>
+        <w:rPr>
+          <w:b/>
+          <w:bCs/>
+        </w:rPr>
+        <w:lastRenderedPageBreak/>
+        <w:t>Get</w:t>
+      </w:r>
+      <w:r>
+        <w:rPr>
+          <w:b/>
+          <w:bCs/>
+        </w:rPr>
+        <w:t xml:space="preserve"> continuity:</w:t>
+      </w:r>
+    </w:p>
+    <w:p>
+      <w:r>
+        <w:t>Sent from master:</w:t>
+      </w:r>
+    </w:p>
+    <w:tbl>
+      <w:tblPr>
+        <w:tblStyle w:val="TableGrid"/>
+        <w:tblW w:w="0" w:type="auto"/>
+        <w:tblLook w:val="04A0" w:firstRow="1" w:lastRow="0" w:firstColumn="1" w:lastColumn="0" w:noHBand="0" w:noVBand="1"/>
+      </w:tblPr>
+      <w:tblGrid>
+        <w:gridCol w:w="1502"/>
+        <w:gridCol w:w="1502"/>
+        <w:gridCol w:w="1139"/>
+      </w:tblGrid>
+      <w:tr>
+        <w:trPr>
+          <w:trHeight w:val="646"/>
+        </w:trPr>
+        <w:tc>
+          <w:tcPr>
+            <w:tcW w:w="1502" w:type="dxa"/>
+          </w:tcPr>
+          <w:p>
+            <w:pPr>
+              <w:rPr>
+                <w:b/>
+                <w:bCs/>
+              </w:rPr>
+            </w:pPr>
+            <w:r>
+              <w:rPr>
+                <w:b/>
+                <w:bCs/>
+              </w:rPr>
+              <w:t>Get</w:t>
+            </w:r>
+            <w:r>
+              <w:rPr>
+                <w:b/>
+                <w:bCs/>
+              </w:rPr>
+              <w:t xml:space="preserve"> continuity</w:t>
+            </w:r>
+          </w:p>
+        </w:tc>
+        <w:tc>
+          <w:tcPr>
+            <w:tcW w:w="1502" w:type="dxa"/>
+          </w:tcPr>
+          <w:p>
+            <w:r>
+              <w:t>Identifier</w:t>
+            </w:r>
+          </w:p>
+        </w:tc>
+        <w:tc>
+          <w:tcPr>
+            <w:tcW w:w="1139" w:type="dxa"/>
+          </w:tcPr>
+          <w:p>
+            <w:r>
+              <w:t>CRC32</w:t>
+            </w:r>
+          </w:p>
+        </w:tc>
+      </w:tr>
+      <w:tr>
+        <w:tc>
+          <w:tcPr>
+            <w:tcW w:w="1502" w:type="dxa"/>
+          </w:tcPr>
+          <w:p>
+            <w:r>
+              <w:t>Data type</w:t>
+            </w:r>
+          </w:p>
+        </w:tc>
+        <w:tc>
+          <w:tcPr>
+            <w:tcW w:w="1502" w:type="dxa"/>
+          </w:tcPr>
+          <w:p>
+            <w:r>
+              <w:t>uint8_t</w:t>
+            </w:r>
+          </w:p>
+        </w:tc>
+        <w:tc>
+          <w:tcPr>
+            <w:tcW w:w="1139" w:type="dxa"/>
+          </w:tcPr>
+          <w:p>
+            <w:r>
+              <w:t>uint32_t</w:t>
+            </w:r>
+          </w:p>
+        </w:tc>
+      </w:tr>
+      <w:tr>
+        <w:tc>
+          <w:tcPr>
+            <w:tcW w:w="1502" w:type="dxa"/>
+          </w:tcPr>
+          <w:p>
+            <w:r>
+              <w:t>Length (bytes)</w:t>
+            </w:r>
+          </w:p>
+        </w:tc>
+        <w:tc>
+          <w:tcPr>
+            <w:tcW w:w="1502" w:type="dxa"/>
+          </w:tcPr>
+          <w:p>
+            <w:r>
+              <w:t>1</w:t>
+            </w:r>
+          </w:p>
+        </w:tc>
+        <w:tc>
+          <w:tcPr>
+            <w:tcW w:w="1139" w:type="dxa"/>
+          </w:tcPr>
+          <w:p>
+            <w:r>
+              <w:t>4</w:t>
+            </w:r>
+          </w:p>
+        </w:tc>
+      </w:tr>
+      <w:tr>
+        <w:tc>
+          <w:tcPr>
+            <w:tcW w:w="1502" w:type="dxa"/>
+          </w:tcPr>
+          <w:p>
+            <w:r>
+              <w:t>Value</w:t>
+            </w:r>
+          </w:p>
+        </w:tc>
+        <w:tc>
+          <w:tcPr>
+            <w:tcW w:w="1502" w:type="dxa"/>
+          </w:tcPr>
+          <w:p>
+            <w:r>
+              <w:t>0x0</w:t>
+            </w:r>
+            <w:r>
+              <w:t>2</w:t>
+            </w:r>
+          </w:p>
+        </w:tc>
+        <w:tc>
+          <w:tcPr>
+            <w:tcW w:w="1139" w:type="dxa"/>
+          </w:tcPr>
+          <w:p>
+            <w:r>
+              <w:t>-</w:t>
+            </w:r>
+          </w:p>
+        </w:tc>
+      </w:tr>
+    </w:tbl>
+    <w:p>
+      <w:pPr>
+        <w:rPr>
+          <w:b/>
+          <w:bCs/>
+        </w:rPr>
+      </w:pPr>
+    </w:p>
+    <w:p>
+      <w:r>
+        <w:t>Received from slave:</w:t>
+      </w:r>
+    </w:p>
+    <w:tbl>
+      <w:tblPr>
+        <w:tblStyle w:val="TableGrid"/>
+        <w:tblW w:w="0" w:type="auto"/>
+        <w:tblLook w:val="04A0" w:firstRow="1" w:lastRow="0" w:firstColumn="1" w:lastColumn="0" w:noHBand="0" w:noVBand="1"/>
+      </w:tblPr>
+      <w:tblGrid>
+        <w:gridCol w:w="1502"/>
+        <w:gridCol w:w="1502"/>
+        <w:gridCol w:w="1139"/>
+        <w:gridCol w:w="1139"/>
+        <w:gridCol w:w="1139"/>
+      </w:tblGrid>
+      <w:tr>
+        <w:trPr>
+          <w:trHeight w:val="646"/>
+        </w:trPr>
+        <w:tc>
+          <w:tcPr>
+            <w:tcW w:w="1502" w:type="dxa"/>
+          </w:tcPr>
+          <w:p>
+            <w:pPr>
+              <w:rPr>
+                <w:b/>
+                <w:bCs/>
+              </w:rPr>
+            </w:pPr>
+            <w:r>
+              <w:rPr>
+                <w:b/>
+                <w:bCs/>
+              </w:rPr>
+              <w:t xml:space="preserve">Get </w:t>
+            </w:r>
+            <w:r>
+              <w:rPr>
+                <w:b/>
+                <w:bCs/>
+              </w:rPr>
+              <w:t>continuity</w:t>
+            </w:r>
+          </w:p>
+        </w:tc>
+        <w:tc>
+          <w:tcPr>
+            <w:tcW w:w="1502" w:type="dxa"/>
+          </w:tcPr>
+          <w:p>
+            <w:r>
+              <w:t>Identifier</w:t>
+            </w:r>
+          </w:p>
+        </w:tc>
+        <w:tc>
+          <w:tcPr>
+            <w:tcW w:w="1139" w:type="dxa"/>
+          </w:tcPr>
+          <w:p>
+            <w:r>
+              <w:t>Main continuity</w:t>
+            </w:r>
+          </w:p>
+        </w:tc>
+        <w:tc>
+          <w:tcPr>
+            <w:tcW w:w="1139" w:type="dxa"/>
+          </w:tcPr>
+          <w:p>
+            <w:r>
+              <w:t>Drogue continuity</w:t>
+            </w:r>
+          </w:p>
+        </w:tc>
+        <w:tc>
+          <w:tcPr>
+            <w:tcW w:w="1139" w:type="dxa"/>
+          </w:tcPr>
+          <w:p>
+            <w:r>
+              <w:t>CRC32</w:t>
+            </w:r>
+          </w:p>
+        </w:tc>
+      </w:tr>
+      <w:tr>
+        <w:tc>
+          <w:tcPr>
+            <w:tcW w:w="1502" w:type="dxa"/>
+          </w:tcPr>
+          <w:p>
+            <w:r>
+              <w:t>Data type</w:t>
+            </w:r>
+          </w:p>
+        </w:tc>
+        <w:tc>
+          <w:tcPr>
+            <w:tcW w:w="1502" w:type="dxa"/>
+          </w:tcPr>
+          <w:p>
+            <w:r>
+              <w:t>uint8_t</w:t>
+            </w:r>
+          </w:p>
+        </w:tc>
+        <w:tc>
+          <w:tcPr>
+            <w:tcW w:w="1139" w:type="dxa"/>
+          </w:tcPr>
+          <w:p>
+            <w:r>
+              <w:t>uint8_t</w:t>
+            </w:r>
+          </w:p>
+        </w:tc>
+        <w:tc>
+          <w:tcPr>
+            <w:tcW w:w="1139" w:type="dxa"/>
+          </w:tcPr>
+          <w:p>
+            <w:r>
+              <w:t>uint8_t</w:t>
+            </w:r>
+          </w:p>
+        </w:tc>
+        <w:tc>
+          <w:tcPr>
+            <w:tcW w:w="1139" w:type="dxa"/>
+          </w:tcPr>
+          <w:p>
+            <w:r>
+              <w:t>uint32_t</w:t>
+            </w:r>
+          </w:p>
+        </w:tc>
+      </w:tr>
+      <w:tr>
+        <w:tc>
+          <w:tcPr>
+            <w:tcW w:w="1502" w:type="dxa"/>
+          </w:tcPr>
+          <w:p>
+            <w:r>
+              <w:t>Length (bytes)</w:t>
+            </w:r>
+          </w:p>
+        </w:tc>
+        <w:tc>
+          <w:tcPr>
+            <w:tcW w:w="1502" w:type="dxa"/>
+          </w:tcPr>
+          <w:p>
+            <w:r>
+              <w:t>1</w:t>
+            </w:r>
+          </w:p>
+        </w:tc>
+        <w:tc>
+          <w:tcPr>
+            <w:tcW w:w="1139" w:type="dxa"/>
+          </w:tcPr>
+          <w:p>
+            <w:r>
+              <w:t>1</w:t>
+            </w:r>
+          </w:p>
+        </w:tc>
+        <w:tc>
+          <w:tcPr>
+            <w:tcW w:w="1139" w:type="dxa"/>
+          </w:tcPr>
+          <w:p>
+            <w:r>
+              <w:t>1</w:t>
+            </w:r>
+          </w:p>
+        </w:tc>
+        <w:tc>
+          <w:tcPr>
+            <w:tcW w:w="1139" w:type="dxa"/>
+          </w:tcPr>
+          <w:p>
+            <w:r>
+              <w:t>4</w:t>
+            </w:r>
+          </w:p>
+        </w:tc>
+      </w:tr>
+      <w:tr>
+        <w:tc>
+          <w:tcPr>
+            <w:tcW w:w="1502" w:type="dxa"/>
+          </w:tcPr>
+          <w:p>
+            <w:r>
+              <w:t>Value</w:t>
+            </w:r>
+          </w:p>
+        </w:tc>
+        <w:tc>
+          <w:tcPr>
+            <w:tcW w:w="1502" w:type="dxa"/>
+          </w:tcPr>
+          <w:p>
+            <w:r>
+              <w:t>0x01</w:t>
+            </w:r>
+          </w:p>
+        </w:tc>
+        <w:tc>
+          <w:tcPr>
+            <w:tcW w:w="1139" w:type="dxa"/>
+          </w:tcPr>
+          <w:p>
+            <w:r>
+              <w:t>0 or 1</w:t>
+            </w:r>
+          </w:p>
+        </w:tc>
+        <w:tc>
+          <w:tcPr>
+            <w:tcW w:w="1139" w:type="dxa"/>
+          </w:tcPr>
+          <w:p>
+            <w:r>
+              <w:t>0 or 1</w:t>
+            </w:r>
+          </w:p>
+        </w:tc>
+        <w:tc>
+          <w:tcPr>
+            <w:tcW w:w="1139" w:type="dxa"/>
+          </w:tcPr>
+          <w:p>
+            <w:r>
+              <w:t>-</w:t>
+            </w:r>
+          </w:p>
+        </w:tc>
+      </w:tr>
+    </w:tbl>
+    <w:p>
+      <w:pPr>
+        <w:rPr>
+          <w:b/>
+          <w:bCs/>
+        </w:rPr>
+      </w:pPr>
+    </w:p>
+    <w:p>
+      <w:pPr>
+        <w:rPr>
+          <w:b/>
+          <w:bCs/>
+        </w:rPr>
+      </w:pPr>
+      <w:r>
+        <w:rPr>
+          <w:b/>
+          <w:bCs/>
+        </w:rPr>
+        <w:t>Get battery voltage</w:t>
+      </w:r>
+      <w:r>
+        <w:rPr>
+          <w:b/>
+          <w:bCs/>
+        </w:rPr>
+        <w:t>:</w:t>
+      </w:r>
+    </w:p>
+    <w:p>
+      <w:r>
+        <w:t>Sent from master:</w:t>
+      </w:r>
+    </w:p>
+    <w:tbl>
+      <w:tblPr>
+        <w:tblStyle w:val="TableGrid"/>
+        <w:tblW w:w="0" w:type="auto"/>
+        <w:tblLook w:val="04A0" w:firstRow="1" w:lastRow="0" w:firstColumn="1" w:lastColumn="0" w:noHBand="0" w:noVBand="1"/>
+      </w:tblPr>
+      <w:tblGrid>
+        <w:gridCol w:w="1502"/>
+        <w:gridCol w:w="1502"/>
+        <w:gridCol w:w="1139"/>
+      </w:tblGrid>
+      <w:tr>
+        <w:trPr>
+          <w:trHeight w:val="646"/>
+        </w:trPr>
+        <w:tc>
+          <w:tcPr>
+            <w:tcW w:w="1502" w:type="dxa"/>
+          </w:tcPr>
+          <w:p>
+            <w:pPr>
+              <w:rPr>
+                <w:b/>
+                <w:bCs/>
+              </w:rPr>
+            </w:pPr>
+            <w:r>
+              <w:rPr>
+                <w:b/>
+                <w:bCs/>
+              </w:rPr>
+              <w:t>Get battery voltage</w:t>
+            </w:r>
+          </w:p>
+        </w:tc>
+        <w:tc>
+          <w:tcPr>
+            <w:tcW w:w="1502" w:type="dxa"/>
+          </w:tcPr>
+          <w:p>
+            <w:r>
+              <w:t>Identifier</w:t>
+            </w:r>
+          </w:p>
+        </w:tc>
+        <w:tc>
+          <w:tcPr>
+            <w:tcW w:w="1139" w:type="dxa"/>
+          </w:tcPr>
+          <w:p>
+            <w:r>
+              <w:t>CRC32</w:t>
+            </w:r>
+          </w:p>
+        </w:tc>
+      </w:tr>
+      <w:tr>
+        <w:tc>
+          <w:tcPr>
+            <w:tcW w:w="1502" w:type="dxa"/>
+          </w:tcPr>
+          <w:p>
+            <w:r>
+              <w:t>Data type</w:t>
+            </w:r>
+          </w:p>
+        </w:tc>
+        <w:tc>
+          <w:tcPr>
+            <w:tcW w:w="1502" w:type="dxa"/>
+          </w:tcPr>
+          <w:p>
+            <w:r>
+              <w:t>uint8_t</w:t>
+            </w:r>
+          </w:p>
+        </w:tc>
+        <w:tc>
+          <w:tcPr>
+            <w:tcW w:w="1139" w:type="dxa"/>
+          </w:tcPr>
+          <w:p>
+            <w:r>
+              <w:t>uint32_t</w:t>
+            </w:r>
+          </w:p>
+        </w:tc>
+      </w:tr>
+      <w:tr>
+        <w:tc>
+          <w:tcPr>
+            <w:tcW w:w="1502" w:type="dxa"/>
+          </w:tcPr>
+          <w:p>
+            <w:r>
+              <w:t>Length (bytes)</w:t>
+            </w:r>
+          </w:p>
+        </w:tc>
+        <w:tc>
+          <w:tcPr>
+            <w:tcW w:w="1502" w:type="dxa"/>
+          </w:tcPr>
+          <w:p>
+            <w:r>
+              <w:t>1</w:t>
+            </w:r>
+          </w:p>
+        </w:tc>
+        <w:tc>
+          <w:tcPr>
+            <w:tcW w:w="1139" w:type="dxa"/>
+          </w:tcPr>
+          <w:p>
+            <w:r>
+              <w:t>4</w:t>
+            </w:r>
+          </w:p>
+        </w:tc>
+      </w:tr>
+      <w:tr>
+        <w:tc>
+          <w:tcPr>
+            <w:tcW w:w="1502" w:type="dxa"/>
+          </w:tcPr>
+          <w:p>
+            <w:r>
+              <w:t>Value</w:t>
+            </w:r>
+          </w:p>
+        </w:tc>
+        <w:tc>
+          <w:tcPr>
+            <w:tcW w:w="1502" w:type="dxa"/>
+          </w:tcPr>
+          <w:p>
+            <w:r>
+              <w:t>0x01</w:t>
+            </w:r>
+          </w:p>
+        </w:tc>
+        <w:tc>
+          <w:tcPr>
+            <w:tcW w:w="1139" w:type="dxa"/>
+          </w:tcPr>
+          <w:p>
+            <w:r>
+              <w:t>-</w:t>
+            </w:r>
+          </w:p>
+        </w:tc>
+      </w:tr>
+    </w:tbl>
+    <w:p/>
+    <w:p>
+      <w:r>
+        <w:t>Received from slave:</w:t>
+      </w:r>
+    </w:p>
+    <w:tbl>
+      <w:tblPr>
+        <w:tblStyle w:val="TableGrid"/>
+        <w:tblW w:w="0" w:type="auto"/>
+        <w:tblLook w:val="04A0" w:firstRow="1" w:lastRow="0" w:firstColumn="1" w:lastColumn="0" w:noHBand="0" w:noVBand="1"/>
+      </w:tblPr>
+      <w:tblGrid>
+        <w:gridCol w:w="1502"/>
+        <w:gridCol w:w="1502"/>
+        <w:gridCol w:w="1139"/>
+        <w:gridCol w:w="1139"/>
+      </w:tblGrid>
+      <w:tr>
+        <w:trPr>
+          <w:trHeight w:val="646"/>
+        </w:trPr>
+        <w:tc>
+          <w:tcPr>
+            <w:tcW w:w="1502" w:type="dxa"/>
+          </w:tcPr>
+          <w:p>
+            <w:pPr>
+              <w:rPr>
+                <w:b/>
+                <w:bCs/>
+              </w:rPr>
+            </w:pPr>
+            <w:r>
+              <w:rPr>
+                <w:b/>
+                <w:bCs/>
+              </w:rPr>
+              <w:t>Get battery voltage</w:t>
+            </w:r>
+          </w:p>
+        </w:tc>
+        <w:tc>
+          <w:tcPr>
+            <w:tcW w:w="1502" w:type="dxa"/>
+          </w:tcPr>
+          <w:p>
+            <w:r>
+              <w:t>Identifier</w:t>
+            </w:r>
+          </w:p>
+        </w:tc>
+        <w:tc>
+          <w:tcPr>
+            <w:tcW w:w="1139" w:type="dxa"/>
+          </w:tcPr>
+          <w:p>
+            <w:r>
+              <w:t>Battery voltage</w:t>
+            </w:r>
+          </w:p>
+        </w:tc>
+        <w:tc>
+          <w:tcPr>
+            <w:tcW w:w="1139" w:type="dxa"/>
+          </w:tcPr>
+          <w:p>
+            <w:r>
+              <w:t>CRC32</w:t>
+            </w:r>
+          </w:p>
+        </w:tc>
+      </w:tr>
+      <w:tr>
+        <w:tc>
+          <w:tcPr>
+            <w:tcW w:w="1502" w:type="dxa"/>
+          </w:tcPr>
+          <w:p>
+            <w:r>
+              <w:t>Data type</w:t>
+            </w:r>
+          </w:p>
+        </w:tc>
+        <w:tc>
+          <w:tcPr>
+            <w:tcW w:w="1502" w:type="dxa"/>
+          </w:tcPr>
+          <w:p>
+            <w:r>
+              <w:t>uint8_t</w:t>
+            </w:r>
+          </w:p>
+        </w:tc>
+        <w:tc>
+          <w:tcPr>
+            <w:tcW w:w="1139" w:type="dxa"/>
+          </w:tcPr>
+          <w:p>
+            <w:r>
+              <w:t>u</w:t>
+            </w:r>
+            <w:r>
+              <w:t>int</w:t>
+            </w:r>
+            <w:r>
+              <w:t>32</w:t>
+            </w:r>
+            <w:r>
+              <w:t>_t</w:t>
+            </w:r>
+          </w:p>
+        </w:tc>
+        <w:tc>
+          <w:tcPr>
+            <w:tcW w:w="1139" w:type="dxa"/>
+          </w:tcPr>
+          <w:p>
+            <w:r>
+              <w:t>uint32_t</w:t>
+            </w:r>
+          </w:p>
+        </w:tc>
+      </w:tr>
+      <w:tr>
+        <w:tc>
+          <w:tcPr>
+            <w:tcW w:w="1502" w:type="dxa"/>
+          </w:tcPr>
+          <w:p>
+            <w:r>
+              <w:t>Length (bytes)</w:t>
+            </w:r>
+          </w:p>
+        </w:tc>
+        <w:tc>
+          <w:tcPr>
+            <w:tcW w:w="1502" w:type="dxa"/>
+          </w:tcPr>
+          <w:p>
+            <w:r>
+              <w:t>1</w:t>
+            </w:r>
+          </w:p>
+        </w:tc>
+        <w:tc>
+          <w:tcPr>
+            <w:tcW w:w="1139" w:type="dxa"/>
+          </w:tcPr>
+          <w:p>
+            <w:r>
+              <w:t>4</w:t>
+            </w:r>
+          </w:p>
+        </w:tc>
+        <w:tc>
+          <w:tcPr>
+            <w:tcW w:w="1139" w:type="dxa"/>
+          </w:tcPr>
+          <w:p>
+            <w:r>
+              <w:t>4</w:t>
+            </w:r>
+          </w:p>
+        </w:tc>
+      </w:tr>
+      <w:tr>
+        <w:tc>
+          <w:tcPr>
+            <w:tcW w:w="1502" w:type="dxa"/>
+          </w:tcPr>
+          <w:p>
+            <w:r>
+              <w:t>Value</w:t>
+            </w:r>
+          </w:p>
+        </w:tc>
+        <w:tc>
+          <w:tcPr>
+            <w:tcW w:w="1502" w:type="dxa"/>
+          </w:tcPr>
+          <w:p>
+            <w:r>
+              <w:t>0x01</w:t>
+            </w:r>
+          </w:p>
+        </w:tc>
+        <w:tc>
+          <w:tcPr>
+            <w:tcW w:w="1139" w:type="dxa"/>
+          </w:tcPr>
+          <w:p>
+            <w:r>
+              <w:t>0 or 1</w:t>
             </w:r>
           </w:p>
         </w:tc>

</xml_diff>